<commit_message>
Sprawozdanie w formacie word
</commit_message>
<xml_diff>
--- a/166667_Daniel_Krzysik.docx
+++ b/166667_Daniel_Krzysik.docx
@@ -391,11 +391,13 @@
             <w:pStyle w:val="Nagwekspisutreci"/>
             <w:rPr>
               <w:rFonts w:ascii="Times New Roman" w:hAnsi="Times New Roman" w:cs="Times New Roman"/>
+              <w:color w:val="auto"/>
             </w:rPr>
           </w:pPr>
           <w:r>
             <w:rPr>
               <w:rFonts w:ascii="Times New Roman" w:hAnsi="Times New Roman" w:cs="Times New Roman"/>
+              <w:color w:val="auto"/>
             </w:rPr>
             <w:t>Spis treści</w:t>
           </w:r>
@@ -407,7 +409,7 @@
               <w:tab w:val="right" w:leader="dot" w:pos="9062"/>
             </w:tabs>
             <w:rPr>
-              <w:rFonts w:eastAsiaTheme="minorEastAsia"/>
+              <w:rFonts w:ascii="Times New Roman" w:eastAsiaTheme="minorEastAsia" w:hAnsi="Times New Roman" w:cs="Times New Roman"/>
               <w:noProof/>
               <w:lang w:eastAsia="pl-PL"/>
             </w:rPr>
@@ -436,11 +438,13 @@
                 <w:rStyle w:val="Hipercze"/>
                 <w:rFonts w:ascii="Times New Roman" w:hAnsi="Times New Roman" w:cs="Times New Roman"/>
                 <w:noProof/>
+                <w:color w:val="auto"/>
               </w:rPr>
               <w:t>1. Wstęp</w:t>
             </w:r>
             <w:r>
               <w:rPr>
+                <w:rFonts w:ascii="Times New Roman" w:hAnsi="Times New Roman" w:cs="Times New Roman"/>
                 <w:noProof/>
                 <w:webHidden/>
               </w:rPr>
@@ -448,6 +452,7 @@
             </w:r>
             <w:r>
               <w:rPr>
+                <w:rFonts w:ascii="Times New Roman" w:hAnsi="Times New Roman" w:cs="Times New Roman"/>
                 <w:noProof/>
                 <w:webHidden/>
               </w:rPr>
@@ -455,6 +460,7 @@
             </w:r>
             <w:r>
               <w:rPr>
+                <w:rFonts w:ascii="Times New Roman" w:hAnsi="Times New Roman" w:cs="Times New Roman"/>
                 <w:noProof/>
                 <w:webHidden/>
               </w:rPr>
@@ -462,12 +468,14 @@
             </w:r>
             <w:r>
               <w:rPr>
-                <w:noProof/>
-                <w:webHidden/>
-              </w:rPr>
-            </w:r>
-            <w:r>
-              <w:rPr>
+                <w:rFonts w:ascii="Times New Roman" w:hAnsi="Times New Roman" w:cs="Times New Roman"/>
+                <w:noProof/>
+                <w:webHidden/>
+              </w:rPr>
+            </w:r>
+            <w:r>
+              <w:rPr>
+                <w:rFonts w:ascii="Times New Roman" w:hAnsi="Times New Roman" w:cs="Times New Roman"/>
                 <w:noProof/>
                 <w:webHidden/>
               </w:rPr>
@@ -475,6 +483,7 @@
             </w:r>
             <w:r>
               <w:rPr>
+                <w:rFonts w:ascii="Times New Roman" w:hAnsi="Times New Roman" w:cs="Times New Roman"/>
                 <w:noProof/>
                 <w:webHidden/>
               </w:rPr>
@@ -482,6 +491,7 @@
             </w:r>
             <w:r>
               <w:rPr>
+                <w:rFonts w:ascii="Times New Roman" w:hAnsi="Times New Roman" w:cs="Times New Roman"/>
                 <w:noProof/>
                 <w:webHidden/>
               </w:rPr>
@@ -496,7 +506,7 @@
               <w:tab w:val="right" w:leader="dot" w:pos="9062"/>
             </w:tabs>
             <w:rPr>
-              <w:rFonts w:eastAsiaTheme="minorEastAsia"/>
+              <w:rFonts w:ascii="Times New Roman" w:eastAsiaTheme="minorEastAsia" w:hAnsi="Times New Roman" w:cs="Times New Roman"/>
               <w:noProof/>
               <w:lang w:eastAsia="pl-PL"/>
             </w:rPr>
@@ -507,11 +517,13 @@
                 <w:rStyle w:val="Hipercze"/>
                 <w:rFonts w:ascii="Times New Roman" w:hAnsi="Times New Roman" w:cs="Times New Roman"/>
                 <w:noProof/>
+                <w:color w:val="auto"/>
               </w:rPr>
               <w:t>2. Git</w:t>
             </w:r>
             <w:r>
               <w:rPr>
+                <w:rFonts w:ascii="Times New Roman" w:hAnsi="Times New Roman" w:cs="Times New Roman"/>
                 <w:noProof/>
                 <w:webHidden/>
               </w:rPr>
@@ -519,6 +531,7 @@
             </w:r>
             <w:r>
               <w:rPr>
+                <w:rFonts w:ascii="Times New Roman" w:hAnsi="Times New Roman" w:cs="Times New Roman"/>
                 <w:noProof/>
                 <w:webHidden/>
               </w:rPr>
@@ -526,6 +539,7 @@
             </w:r>
             <w:r>
               <w:rPr>
+                <w:rFonts w:ascii="Times New Roman" w:hAnsi="Times New Roman" w:cs="Times New Roman"/>
                 <w:noProof/>
                 <w:webHidden/>
               </w:rPr>
@@ -533,12 +547,14 @@
             </w:r>
             <w:r>
               <w:rPr>
-                <w:noProof/>
-                <w:webHidden/>
-              </w:rPr>
-            </w:r>
-            <w:r>
-              <w:rPr>
+                <w:rFonts w:ascii="Times New Roman" w:hAnsi="Times New Roman" w:cs="Times New Roman"/>
+                <w:noProof/>
+                <w:webHidden/>
+              </w:rPr>
+            </w:r>
+            <w:r>
+              <w:rPr>
+                <w:rFonts w:ascii="Times New Roman" w:hAnsi="Times New Roman" w:cs="Times New Roman"/>
                 <w:noProof/>
                 <w:webHidden/>
               </w:rPr>
@@ -546,6 +562,7 @@
             </w:r>
             <w:r>
               <w:rPr>
+                <w:rFonts w:ascii="Times New Roman" w:hAnsi="Times New Roman" w:cs="Times New Roman"/>
                 <w:noProof/>
                 <w:webHidden/>
               </w:rPr>
@@ -553,6 +570,7 @@
             </w:r>
             <w:r>
               <w:rPr>
+                <w:rFonts w:ascii="Times New Roman" w:hAnsi="Times New Roman" w:cs="Times New Roman"/>
                 <w:noProof/>
                 <w:webHidden/>
               </w:rPr>
@@ -567,7 +585,7 @@
               <w:tab w:val="right" w:leader="dot" w:pos="9062"/>
             </w:tabs>
             <w:rPr>
-              <w:rFonts w:eastAsiaTheme="minorEastAsia"/>
+              <w:rFonts w:ascii="Times New Roman" w:eastAsiaTheme="minorEastAsia" w:hAnsi="Times New Roman" w:cs="Times New Roman"/>
               <w:noProof/>
               <w:lang w:eastAsia="pl-PL"/>
             </w:rPr>
@@ -578,11 +596,13 @@
                 <w:rStyle w:val="Hipercze"/>
                 <w:rFonts w:ascii="Times New Roman" w:hAnsi="Times New Roman" w:cs="Times New Roman"/>
                 <w:noProof/>
+                <w:color w:val="auto"/>
               </w:rPr>
               <w:t>2.1 Git – podstawowe funkcje</w:t>
             </w:r>
             <w:r>
               <w:rPr>
+                <w:rFonts w:ascii="Times New Roman" w:hAnsi="Times New Roman" w:cs="Times New Roman"/>
                 <w:noProof/>
                 <w:webHidden/>
               </w:rPr>
@@ -590,6 +610,7 @@
             </w:r>
             <w:r>
               <w:rPr>
+                <w:rFonts w:ascii="Times New Roman" w:hAnsi="Times New Roman" w:cs="Times New Roman"/>
                 <w:noProof/>
                 <w:webHidden/>
               </w:rPr>
@@ -597,6 +618,7 @@
             </w:r>
             <w:r>
               <w:rPr>
+                <w:rFonts w:ascii="Times New Roman" w:hAnsi="Times New Roman" w:cs="Times New Roman"/>
                 <w:noProof/>
                 <w:webHidden/>
               </w:rPr>
@@ -604,12 +626,14 @@
             </w:r>
             <w:r>
               <w:rPr>
-                <w:noProof/>
-                <w:webHidden/>
-              </w:rPr>
-            </w:r>
-            <w:r>
-              <w:rPr>
+                <w:rFonts w:ascii="Times New Roman" w:hAnsi="Times New Roman" w:cs="Times New Roman"/>
+                <w:noProof/>
+                <w:webHidden/>
+              </w:rPr>
+            </w:r>
+            <w:r>
+              <w:rPr>
+                <w:rFonts w:ascii="Times New Roman" w:hAnsi="Times New Roman" w:cs="Times New Roman"/>
                 <w:noProof/>
                 <w:webHidden/>
               </w:rPr>
@@ -617,6 +641,7 @@
             </w:r>
             <w:r>
               <w:rPr>
+                <w:rFonts w:ascii="Times New Roman" w:hAnsi="Times New Roman" w:cs="Times New Roman"/>
                 <w:noProof/>
                 <w:webHidden/>
               </w:rPr>
@@ -624,6 +649,7 @@
             </w:r>
             <w:r>
               <w:rPr>
+                <w:rFonts w:ascii="Times New Roman" w:hAnsi="Times New Roman" w:cs="Times New Roman"/>
                 <w:noProof/>
                 <w:webHidden/>
               </w:rPr>
@@ -638,7 +664,7 @@
               <w:tab w:val="right" w:leader="dot" w:pos="9062"/>
             </w:tabs>
             <w:rPr>
-              <w:rFonts w:eastAsiaTheme="minorEastAsia"/>
+              <w:rFonts w:ascii="Times New Roman" w:eastAsiaTheme="minorEastAsia" w:hAnsi="Times New Roman" w:cs="Times New Roman"/>
               <w:noProof/>
               <w:lang w:eastAsia="pl-PL"/>
             </w:rPr>
@@ -649,11 +675,13 @@
                 <w:rStyle w:val="Hipercze"/>
                 <w:rFonts w:ascii="Times New Roman" w:hAnsi="Times New Roman" w:cs="Times New Roman"/>
                 <w:noProof/>
+                <w:color w:val="auto"/>
               </w:rPr>
               <w:t>2.2 Instalacja Gita</w:t>
             </w:r>
             <w:r>
               <w:rPr>
+                <w:rFonts w:ascii="Times New Roman" w:hAnsi="Times New Roman" w:cs="Times New Roman"/>
                 <w:noProof/>
                 <w:webHidden/>
               </w:rPr>
@@ -661,6 +689,7 @@
             </w:r>
             <w:r>
               <w:rPr>
+                <w:rFonts w:ascii="Times New Roman" w:hAnsi="Times New Roman" w:cs="Times New Roman"/>
                 <w:noProof/>
                 <w:webHidden/>
               </w:rPr>
@@ -668,6 +697,7 @@
             </w:r>
             <w:r>
               <w:rPr>
+                <w:rFonts w:ascii="Times New Roman" w:hAnsi="Times New Roman" w:cs="Times New Roman"/>
                 <w:noProof/>
                 <w:webHidden/>
               </w:rPr>
@@ -675,12 +705,14 @@
             </w:r>
             <w:r>
               <w:rPr>
-                <w:noProof/>
-                <w:webHidden/>
-              </w:rPr>
-            </w:r>
-            <w:r>
-              <w:rPr>
+                <w:rFonts w:ascii="Times New Roman" w:hAnsi="Times New Roman" w:cs="Times New Roman"/>
+                <w:noProof/>
+                <w:webHidden/>
+              </w:rPr>
+            </w:r>
+            <w:r>
+              <w:rPr>
+                <w:rFonts w:ascii="Times New Roman" w:hAnsi="Times New Roman" w:cs="Times New Roman"/>
                 <w:noProof/>
                 <w:webHidden/>
               </w:rPr>
@@ -688,13 +720,15 @@
             </w:r>
             <w:r>
               <w:rPr>
-                <w:noProof/>
-                <w:webHidden/>
-              </w:rPr>
-              <w:t>4</w:t>
-            </w:r>
-            <w:r>
-              <w:rPr>
+                <w:rFonts w:ascii="Times New Roman" w:hAnsi="Times New Roman" w:cs="Times New Roman"/>
+                <w:noProof/>
+                <w:webHidden/>
+              </w:rPr>
+              <w:t>3</w:t>
+            </w:r>
+            <w:r>
+              <w:rPr>
+                <w:rFonts w:ascii="Times New Roman" w:hAnsi="Times New Roman" w:cs="Times New Roman"/>
                 <w:noProof/>
                 <w:webHidden/>
               </w:rPr>
@@ -709,7 +743,7 @@
               <w:tab w:val="right" w:leader="dot" w:pos="9062"/>
             </w:tabs>
             <w:rPr>
-              <w:rFonts w:eastAsiaTheme="minorEastAsia"/>
+              <w:rFonts w:ascii="Times New Roman" w:eastAsiaTheme="minorEastAsia" w:hAnsi="Times New Roman" w:cs="Times New Roman"/>
               <w:noProof/>
               <w:lang w:eastAsia="pl-PL"/>
             </w:rPr>
@@ -718,12 +752,15 @@
             <w:r>
               <w:rPr>
                 <w:rStyle w:val="Hipercze"/>
-                <w:noProof/>
+                <w:rFonts w:ascii="Times New Roman" w:hAnsi="Times New Roman" w:cs="Times New Roman"/>
+                <w:noProof/>
+                <w:color w:val="auto"/>
               </w:rPr>
               <w:t>2.3 Konfiguracja gita</w:t>
             </w:r>
             <w:r>
               <w:rPr>
+                <w:rFonts w:ascii="Times New Roman" w:hAnsi="Times New Roman" w:cs="Times New Roman"/>
                 <w:noProof/>
                 <w:webHidden/>
               </w:rPr>
@@ -731,6 +768,7 @@
             </w:r>
             <w:r>
               <w:rPr>
+                <w:rFonts w:ascii="Times New Roman" w:hAnsi="Times New Roman" w:cs="Times New Roman"/>
                 <w:noProof/>
                 <w:webHidden/>
               </w:rPr>
@@ -738,6 +776,7 @@
             </w:r>
             <w:r>
               <w:rPr>
+                <w:rFonts w:ascii="Times New Roman" w:hAnsi="Times New Roman" w:cs="Times New Roman"/>
                 <w:noProof/>
                 <w:webHidden/>
               </w:rPr>
@@ -745,12 +784,14 @@
             </w:r>
             <w:r>
               <w:rPr>
-                <w:noProof/>
-                <w:webHidden/>
-              </w:rPr>
-            </w:r>
-            <w:r>
-              <w:rPr>
+                <w:rFonts w:ascii="Times New Roman" w:hAnsi="Times New Roman" w:cs="Times New Roman"/>
+                <w:noProof/>
+                <w:webHidden/>
+              </w:rPr>
+            </w:r>
+            <w:r>
+              <w:rPr>
+                <w:rFonts w:ascii="Times New Roman" w:hAnsi="Times New Roman" w:cs="Times New Roman"/>
                 <w:noProof/>
                 <w:webHidden/>
               </w:rPr>
@@ -758,6 +799,7 @@
             </w:r>
             <w:r>
               <w:rPr>
+                <w:rFonts w:ascii="Times New Roman" w:hAnsi="Times New Roman" w:cs="Times New Roman"/>
                 <w:noProof/>
                 <w:webHidden/>
               </w:rPr>
@@ -765,6 +807,7 @@
             </w:r>
             <w:r>
               <w:rPr>
+                <w:rFonts w:ascii="Times New Roman" w:hAnsi="Times New Roman" w:cs="Times New Roman"/>
                 <w:noProof/>
                 <w:webHidden/>
               </w:rPr>
@@ -779,7 +822,7 @@
               <w:tab w:val="right" w:leader="dot" w:pos="9062"/>
             </w:tabs>
             <w:rPr>
-              <w:rFonts w:eastAsiaTheme="minorEastAsia"/>
+              <w:rFonts w:ascii="Times New Roman" w:eastAsiaTheme="minorEastAsia" w:hAnsi="Times New Roman" w:cs="Times New Roman"/>
               <w:noProof/>
               <w:lang w:eastAsia="pl-PL"/>
             </w:rPr>
@@ -790,11 +833,13 @@
                 <w:rStyle w:val="Hipercze"/>
                 <w:rFonts w:ascii="Times New Roman" w:hAnsi="Times New Roman" w:cs="Times New Roman"/>
                 <w:noProof/>
+                <w:color w:val="auto"/>
               </w:rPr>
               <w:t>3 Github</w:t>
             </w:r>
             <w:r>
               <w:rPr>
+                <w:rFonts w:ascii="Times New Roman" w:hAnsi="Times New Roman" w:cs="Times New Roman"/>
                 <w:noProof/>
                 <w:webHidden/>
               </w:rPr>
@@ -802,6 +847,7 @@
             </w:r>
             <w:r>
               <w:rPr>
+                <w:rFonts w:ascii="Times New Roman" w:hAnsi="Times New Roman" w:cs="Times New Roman"/>
                 <w:noProof/>
                 <w:webHidden/>
               </w:rPr>
@@ -809,6 +855,7 @@
             </w:r>
             <w:r>
               <w:rPr>
+                <w:rFonts w:ascii="Times New Roman" w:hAnsi="Times New Roman" w:cs="Times New Roman"/>
                 <w:noProof/>
                 <w:webHidden/>
               </w:rPr>
@@ -816,12 +863,14 @@
             </w:r>
             <w:r>
               <w:rPr>
-                <w:noProof/>
-                <w:webHidden/>
-              </w:rPr>
-            </w:r>
-            <w:r>
-              <w:rPr>
+                <w:rFonts w:ascii="Times New Roman" w:hAnsi="Times New Roman" w:cs="Times New Roman"/>
+                <w:noProof/>
+                <w:webHidden/>
+              </w:rPr>
+            </w:r>
+            <w:r>
+              <w:rPr>
+                <w:rFonts w:ascii="Times New Roman" w:hAnsi="Times New Roman" w:cs="Times New Roman"/>
                 <w:noProof/>
                 <w:webHidden/>
               </w:rPr>
@@ -829,6 +878,7 @@
             </w:r>
             <w:r>
               <w:rPr>
+                <w:rFonts w:ascii="Times New Roman" w:hAnsi="Times New Roman" w:cs="Times New Roman"/>
                 <w:noProof/>
                 <w:webHidden/>
               </w:rPr>
@@ -836,6 +886,7 @@
             </w:r>
             <w:r>
               <w:rPr>
+                <w:rFonts w:ascii="Times New Roman" w:hAnsi="Times New Roman" w:cs="Times New Roman"/>
                 <w:noProof/>
                 <w:webHidden/>
               </w:rPr>
@@ -850,7 +901,7 @@
               <w:tab w:val="right" w:leader="dot" w:pos="9062"/>
             </w:tabs>
             <w:rPr>
-              <w:rFonts w:eastAsiaTheme="minorEastAsia"/>
+              <w:rFonts w:ascii="Times New Roman" w:eastAsiaTheme="minorEastAsia" w:hAnsi="Times New Roman" w:cs="Times New Roman"/>
               <w:noProof/>
               <w:lang w:eastAsia="pl-PL"/>
             </w:rPr>
@@ -859,12 +910,15 @@
             <w:r>
               <w:rPr>
                 <w:rStyle w:val="Hipercze"/>
-                <w:noProof/>
+                <w:rFonts w:ascii="Times New Roman" w:hAnsi="Times New Roman" w:cs="Times New Roman"/>
+                <w:noProof/>
+                <w:color w:val="auto"/>
               </w:rPr>
               <w:t>4. Środowisko programistyczne R</w:t>
             </w:r>
             <w:r>
               <w:rPr>
+                <w:rFonts w:ascii="Times New Roman" w:hAnsi="Times New Roman" w:cs="Times New Roman"/>
                 <w:noProof/>
                 <w:webHidden/>
               </w:rPr>
@@ -872,6 +926,7 @@
             </w:r>
             <w:r>
               <w:rPr>
+                <w:rFonts w:ascii="Times New Roman" w:hAnsi="Times New Roman" w:cs="Times New Roman"/>
                 <w:noProof/>
                 <w:webHidden/>
               </w:rPr>
@@ -879,6 +934,7 @@
             </w:r>
             <w:r>
               <w:rPr>
+                <w:rFonts w:ascii="Times New Roman" w:hAnsi="Times New Roman" w:cs="Times New Roman"/>
                 <w:noProof/>
                 <w:webHidden/>
               </w:rPr>
@@ -886,12 +942,14 @@
             </w:r>
             <w:r>
               <w:rPr>
-                <w:noProof/>
-                <w:webHidden/>
-              </w:rPr>
-            </w:r>
-            <w:r>
-              <w:rPr>
+                <w:rFonts w:ascii="Times New Roman" w:hAnsi="Times New Roman" w:cs="Times New Roman"/>
+                <w:noProof/>
+                <w:webHidden/>
+              </w:rPr>
+            </w:r>
+            <w:r>
+              <w:rPr>
+                <w:rFonts w:ascii="Times New Roman" w:hAnsi="Times New Roman" w:cs="Times New Roman"/>
                 <w:noProof/>
                 <w:webHidden/>
               </w:rPr>
@@ -899,6 +957,7 @@
             </w:r>
             <w:r>
               <w:rPr>
+                <w:rFonts w:ascii="Times New Roman" w:hAnsi="Times New Roman" w:cs="Times New Roman"/>
                 <w:noProof/>
                 <w:webHidden/>
               </w:rPr>
@@ -906,6 +965,7 @@
             </w:r>
             <w:r>
               <w:rPr>
+                <w:rFonts w:ascii="Times New Roman" w:hAnsi="Times New Roman" w:cs="Times New Roman"/>
                 <w:noProof/>
                 <w:webHidden/>
               </w:rPr>
@@ -920,7 +980,7 @@
               <w:tab w:val="right" w:leader="dot" w:pos="9062"/>
             </w:tabs>
             <w:rPr>
-              <w:rFonts w:eastAsiaTheme="minorEastAsia"/>
+              <w:rFonts w:ascii="Times New Roman" w:eastAsiaTheme="minorEastAsia" w:hAnsi="Times New Roman" w:cs="Times New Roman"/>
               <w:noProof/>
               <w:lang w:eastAsia="pl-PL"/>
             </w:rPr>
@@ -929,12 +989,15 @@
             <w:r>
               <w:rPr>
                 <w:rStyle w:val="Hipercze"/>
-                <w:noProof/>
+                <w:rFonts w:ascii="Times New Roman" w:hAnsi="Times New Roman" w:cs="Times New Roman"/>
+                <w:noProof/>
+                <w:color w:val="auto"/>
               </w:rPr>
               <w:t>4.1 Instalacja R</w:t>
             </w:r>
             <w:r>
               <w:rPr>
+                <w:rFonts w:ascii="Times New Roman" w:hAnsi="Times New Roman" w:cs="Times New Roman"/>
                 <w:noProof/>
                 <w:webHidden/>
               </w:rPr>
@@ -942,6 +1005,7 @@
             </w:r>
             <w:r>
               <w:rPr>
+                <w:rFonts w:ascii="Times New Roman" w:hAnsi="Times New Roman" w:cs="Times New Roman"/>
                 <w:noProof/>
                 <w:webHidden/>
               </w:rPr>
@@ -949,6 +1013,7 @@
             </w:r>
             <w:r>
               <w:rPr>
+                <w:rFonts w:ascii="Times New Roman" w:hAnsi="Times New Roman" w:cs="Times New Roman"/>
                 <w:noProof/>
                 <w:webHidden/>
               </w:rPr>
@@ -956,12 +1021,14 @@
             </w:r>
             <w:r>
               <w:rPr>
-                <w:noProof/>
-                <w:webHidden/>
-              </w:rPr>
-            </w:r>
-            <w:r>
-              <w:rPr>
+                <w:rFonts w:ascii="Times New Roman" w:hAnsi="Times New Roman" w:cs="Times New Roman"/>
+                <w:noProof/>
+                <w:webHidden/>
+              </w:rPr>
+            </w:r>
+            <w:r>
+              <w:rPr>
+                <w:rFonts w:ascii="Times New Roman" w:hAnsi="Times New Roman" w:cs="Times New Roman"/>
                 <w:noProof/>
                 <w:webHidden/>
               </w:rPr>
@@ -969,13 +1036,15 @@
             </w:r>
             <w:r>
               <w:rPr>
-                <w:noProof/>
-                <w:webHidden/>
-              </w:rPr>
-              <w:t>10</w:t>
-            </w:r>
-            <w:r>
-              <w:rPr>
+                <w:rFonts w:ascii="Times New Roman" w:hAnsi="Times New Roman" w:cs="Times New Roman"/>
+                <w:noProof/>
+                <w:webHidden/>
+              </w:rPr>
+              <w:t>9</w:t>
+            </w:r>
+            <w:r>
+              <w:rPr>
+                <w:rFonts w:ascii="Times New Roman" w:hAnsi="Times New Roman" w:cs="Times New Roman"/>
                 <w:noProof/>
                 <w:webHidden/>
               </w:rPr>
@@ -990,7 +1059,7 @@
               <w:tab w:val="right" w:leader="dot" w:pos="9062"/>
             </w:tabs>
             <w:rPr>
-              <w:rFonts w:eastAsiaTheme="minorEastAsia"/>
+              <w:rFonts w:ascii="Times New Roman" w:eastAsiaTheme="minorEastAsia" w:hAnsi="Times New Roman" w:cs="Times New Roman"/>
               <w:noProof/>
               <w:lang w:eastAsia="pl-PL"/>
             </w:rPr>
@@ -999,12 +1068,15 @@
             <w:r>
               <w:rPr>
                 <w:rStyle w:val="Hipercze"/>
-                <w:noProof/>
+                <w:rFonts w:ascii="Times New Roman" w:hAnsi="Times New Roman" w:cs="Times New Roman"/>
+                <w:noProof/>
+                <w:color w:val="auto"/>
               </w:rPr>
               <w:t>4.2 Instalacja Rstudio</w:t>
             </w:r>
             <w:r>
               <w:rPr>
+                <w:rFonts w:ascii="Times New Roman" w:hAnsi="Times New Roman" w:cs="Times New Roman"/>
                 <w:noProof/>
                 <w:webHidden/>
               </w:rPr>
@@ -1012,6 +1084,7 @@
             </w:r>
             <w:r>
               <w:rPr>
+                <w:rFonts w:ascii="Times New Roman" w:hAnsi="Times New Roman" w:cs="Times New Roman"/>
                 <w:noProof/>
                 <w:webHidden/>
               </w:rPr>
@@ -1019,6 +1092,7 @@
             </w:r>
             <w:r>
               <w:rPr>
+                <w:rFonts w:ascii="Times New Roman" w:hAnsi="Times New Roman" w:cs="Times New Roman"/>
                 <w:noProof/>
                 <w:webHidden/>
               </w:rPr>
@@ -1026,12 +1100,14 @@
             </w:r>
             <w:r>
               <w:rPr>
-                <w:noProof/>
-                <w:webHidden/>
-              </w:rPr>
-            </w:r>
-            <w:r>
-              <w:rPr>
+                <w:rFonts w:ascii="Times New Roman" w:hAnsi="Times New Roman" w:cs="Times New Roman"/>
+                <w:noProof/>
+                <w:webHidden/>
+              </w:rPr>
+            </w:r>
+            <w:r>
+              <w:rPr>
+                <w:rFonts w:ascii="Times New Roman" w:hAnsi="Times New Roman" w:cs="Times New Roman"/>
                 <w:noProof/>
                 <w:webHidden/>
               </w:rPr>
@@ -1039,6 +1115,7 @@
             </w:r>
             <w:r>
               <w:rPr>
+                <w:rFonts w:ascii="Times New Roman" w:hAnsi="Times New Roman" w:cs="Times New Roman"/>
                 <w:noProof/>
                 <w:webHidden/>
               </w:rPr>
@@ -1046,6 +1123,7 @@
             </w:r>
             <w:r>
               <w:rPr>
+                <w:rFonts w:ascii="Times New Roman" w:hAnsi="Times New Roman" w:cs="Times New Roman"/>
                 <w:noProof/>
                 <w:webHidden/>
               </w:rPr>
@@ -1060,7 +1138,7 @@
               <w:tab w:val="right" w:leader="dot" w:pos="9062"/>
             </w:tabs>
             <w:rPr>
-              <w:rFonts w:eastAsiaTheme="minorEastAsia"/>
+              <w:rFonts w:ascii="Times New Roman" w:eastAsiaTheme="minorEastAsia" w:hAnsi="Times New Roman" w:cs="Times New Roman"/>
               <w:noProof/>
               <w:lang w:eastAsia="pl-PL"/>
             </w:rPr>
@@ -1069,12 +1147,15 @@
             <w:r>
               <w:rPr>
                 <w:rStyle w:val="Hipercze"/>
-                <w:noProof/>
+                <w:rFonts w:ascii="Times New Roman" w:hAnsi="Times New Roman" w:cs="Times New Roman"/>
+                <w:noProof/>
+                <w:color w:val="auto"/>
               </w:rPr>
               <w:t>5. Tworzenie gry kółko i krzyżyk w języku R</w:t>
             </w:r>
             <w:r>
               <w:rPr>
+                <w:rFonts w:ascii="Times New Roman" w:hAnsi="Times New Roman" w:cs="Times New Roman"/>
                 <w:noProof/>
                 <w:webHidden/>
               </w:rPr>
@@ -1082,6 +1163,7 @@
             </w:r>
             <w:r>
               <w:rPr>
+                <w:rFonts w:ascii="Times New Roman" w:hAnsi="Times New Roman" w:cs="Times New Roman"/>
                 <w:noProof/>
                 <w:webHidden/>
               </w:rPr>
@@ -1089,6 +1171,7 @@
             </w:r>
             <w:r>
               <w:rPr>
+                <w:rFonts w:ascii="Times New Roman" w:hAnsi="Times New Roman" w:cs="Times New Roman"/>
                 <w:noProof/>
                 <w:webHidden/>
               </w:rPr>
@@ -1096,12 +1179,14 @@
             </w:r>
             <w:r>
               <w:rPr>
-                <w:noProof/>
-                <w:webHidden/>
-              </w:rPr>
-            </w:r>
-            <w:r>
-              <w:rPr>
+                <w:rFonts w:ascii="Times New Roman" w:hAnsi="Times New Roman" w:cs="Times New Roman"/>
+                <w:noProof/>
+                <w:webHidden/>
+              </w:rPr>
+            </w:r>
+            <w:r>
+              <w:rPr>
+                <w:rFonts w:ascii="Times New Roman" w:hAnsi="Times New Roman" w:cs="Times New Roman"/>
                 <w:noProof/>
                 <w:webHidden/>
               </w:rPr>
@@ -1109,6 +1194,7 @@
             </w:r>
             <w:r>
               <w:rPr>
+                <w:rFonts w:ascii="Times New Roman" w:hAnsi="Times New Roman" w:cs="Times New Roman"/>
                 <w:noProof/>
                 <w:webHidden/>
               </w:rPr>
@@ -1116,6 +1202,7 @@
             </w:r>
             <w:r>
               <w:rPr>
+                <w:rFonts w:ascii="Times New Roman" w:hAnsi="Times New Roman" w:cs="Times New Roman"/>
                 <w:noProof/>
                 <w:webHidden/>
               </w:rPr>
@@ -1130,7 +1217,7 @@
               <w:tab w:val="right" w:leader="dot" w:pos="9062"/>
             </w:tabs>
             <w:rPr>
-              <w:rFonts w:eastAsiaTheme="minorEastAsia"/>
+              <w:rFonts w:ascii="Times New Roman" w:eastAsiaTheme="minorEastAsia" w:hAnsi="Times New Roman" w:cs="Times New Roman"/>
               <w:noProof/>
               <w:lang w:eastAsia="pl-PL"/>
             </w:rPr>
@@ -1139,12 +1226,15 @@
             <w:r>
               <w:rPr>
                 <w:rStyle w:val="Hipercze"/>
-                <w:noProof/>
+                <w:rFonts w:ascii="Times New Roman" w:hAnsi="Times New Roman" w:cs="Times New Roman"/>
+                <w:noProof/>
+                <w:color w:val="auto"/>
               </w:rPr>
               <w:t>5.1 Analiza problemu</w:t>
             </w:r>
             <w:r>
               <w:rPr>
+                <w:rFonts w:ascii="Times New Roman" w:hAnsi="Times New Roman" w:cs="Times New Roman"/>
                 <w:noProof/>
                 <w:webHidden/>
               </w:rPr>
@@ -1152,6 +1242,7 @@
             </w:r>
             <w:r>
               <w:rPr>
+                <w:rFonts w:ascii="Times New Roman" w:hAnsi="Times New Roman" w:cs="Times New Roman"/>
                 <w:noProof/>
                 <w:webHidden/>
               </w:rPr>
@@ -1159,6 +1250,7 @@
             </w:r>
             <w:r>
               <w:rPr>
+                <w:rFonts w:ascii="Times New Roman" w:hAnsi="Times New Roman" w:cs="Times New Roman"/>
                 <w:noProof/>
                 <w:webHidden/>
               </w:rPr>
@@ -1166,12 +1258,14 @@
             </w:r>
             <w:r>
               <w:rPr>
-                <w:noProof/>
-                <w:webHidden/>
-              </w:rPr>
-            </w:r>
-            <w:r>
-              <w:rPr>
+                <w:rFonts w:ascii="Times New Roman" w:hAnsi="Times New Roman" w:cs="Times New Roman"/>
+                <w:noProof/>
+                <w:webHidden/>
+              </w:rPr>
+            </w:r>
+            <w:r>
+              <w:rPr>
+                <w:rFonts w:ascii="Times New Roman" w:hAnsi="Times New Roman" w:cs="Times New Roman"/>
                 <w:noProof/>
                 <w:webHidden/>
               </w:rPr>
@@ -1179,6 +1273,7 @@
             </w:r>
             <w:r>
               <w:rPr>
+                <w:rFonts w:ascii="Times New Roman" w:hAnsi="Times New Roman" w:cs="Times New Roman"/>
                 <w:noProof/>
                 <w:webHidden/>
               </w:rPr>
@@ -1186,6 +1281,7 @@
             </w:r>
             <w:r>
               <w:rPr>
+                <w:rFonts w:ascii="Times New Roman" w:hAnsi="Times New Roman" w:cs="Times New Roman"/>
                 <w:noProof/>
                 <w:webHidden/>
               </w:rPr>
@@ -1200,7 +1296,7 @@
               <w:tab w:val="right" w:leader="dot" w:pos="9062"/>
             </w:tabs>
             <w:rPr>
-              <w:rFonts w:eastAsiaTheme="minorEastAsia"/>
+              <w:rFonts w:ascii="Times New Roman" w:eastAsiaTheme="minorEastAsia" w:hAnsi="Times New Roman" w:cs="Times New Roman"/>
               <w:noProof/>
               <w:lang w:eastAsia="pl-PL"/>
             </w:rPr>
@@ -1209,12 +1305,15 @@
             <w:r>
               <w:rPr>
                 <w:rStyle w:val="Hipercze"/>
-                <w:noProof/>
+                <w:rFonts w:ascii="Times New Roman" w:hAnsi="Times New Roman" w:cs="Times New Roman"/>
+                <w:noProof/>
+                <w:color w:val="auto"/>
               </w:rPr>
               <w:t>5.2 Projektowanie struktury gry</w:t>
             </w:r>
             <w:r>
               <w:rPr>
+                <w:rFonts w:ascii="Times New Roman" w:hAnsi="Times New Roman" w:cs="Times New Roman"/>
                 <w:noProof/>
                 <w:webHidden/>
               </w:rPr>
@@ -1222,6 +1321,7 @@
             </w:r>
             <w:r>
               <w:rPr>
+                <w:rFonts w:ascii="Times New Roman" w:hAnsi="Times New Roman" w:cs="Times New Roman"/>
                 <w:noProof/>
                 <w:webHidden/>
               </w:rPr>
@@ -1229,6 +1329,7 @@
             </w:r>
             <w:r>
               <w:rPr>
+                <w:rFonts w:ascii="Times New Roman" w:hAnsi="Times New Roman" w:cs="Times New Roman"/>
                 <w:noProof/>
                 <w:webHidden/>
               </w:rPr>
@@ -1236,12 +1337,14 @@
             </w:r>
             <w:r>
               <w:rPr>
-                <w:noProof/>
-                <w:webHidden/>
-              </w:rPr>
-            </w:r>
-            <w:r>
-              <w:rPr>
+                <w:rFonts w:ascii="Times New Roman" w:hAnsi="Times New Roman" w:cs="Times New Roman"/>
+                <w:noProof/>
+                <w:webHidden/>
+              </w:rPr>
+            </w:r>
+            <w:r>
+              <w:rPr>
+                <w:rFonts w:ascii="Times New Roman" w:hAnsi="Times New Roman" w:cs="Times New Roman"/>
                 <w:noProof/>
                 <w:webHidden/>
               </w:rPr>
@@ -1249,6 +1352,7 @@
             </w:r>
             <w:r>
               <w:rPr>
+                <w:rFonts w:ascii="Times New Roman" w:hAnsi="Times New Roman" w:cs="Times New Roman"/>
                 <w:noProof/>
                 <w:webHidden/>
               </w:rPr>
@@ -1256,6 +1360,7 @@
             </w:r>
             <w:r>
               <w:rPr>
+                <w:rFonts w:ascii="Times New Roman" w:hAnsi="Times New Roman" w:cs="Times New Roman"/>
                 <w:noProof/>
                 <w:webHidden/>
               </w:rPr>
@@ -1270,7 +1375,7 @@
               <w:tab w:val="right" w:leader="dot" w:pos="9062"/>
             </w:tabs>
             <w:rPr>
-              <w:rFonts w:eastAsiaTheme="minorEastAsia"/>
+              <w:rFonts w:ascii="Times New Roman" w:eastAsiaTheme="minorEastAsia" w:hAnsi="Times New Roman" w:cs="Times New Roman"/>
               <w:noProof/>
               <w:lang w:eastAsia="pl-PL"/>
             </w:rPr>
@@ -1279,12 +1384,15 @@
             <w:r>
               <w:rPr>
                 <w:rStyle w:val="Hipercze"/>
-                <w:noProof/>
+                <w:rFonts w:ascii="Times New Roman" w:hAnsi="Times New Roman" w:cs="Times New Roman"/>
+                <w:noProof/>
+                <w:color w:val="auto"/>
               </w:rPr>
               <w:t>5.3 Implementacja funkcji gry</w:t>
             </w:r>
             <w:r>
               <w:rPr>
+                <w:rFonts w:ascii="Times New Roman" w:hAnsi="Times New Roman" w:cs="Times New Roman"/>
                 <w:noProof/>
                 <w:webHidden/>
               </w:rPr>
@@ -1292,6 +1400,7 @@
             </w:r>
             <w:r>
               <w:rPr>
+                <w:rFonts w:ascii="Times New Roman" w:hAnsi="Times New Roman" w:cs="Times New Roman"/>
                 <w:noProof/>
                 <w:webHidden/>
               </w:rPr>
@@ -1299,6 +1408,7 @@
             </w:r>
             <w:r>
               <w:rPr>
+                <w:rFonts w:ascii="Times New Roman" w:hAnsi="Times New Roman" w:cs="Times New Roman"/>
                 <w:noProof/>
                 <w:webHidden/>
               </w:rPr>
@@ -1306,12 +1416,14 @@
             </w:r>
             <w:r>
               <w:rPr>
-                <w:noProof/>
-                <w:webHidden/>
-              </w:rPr>
-            </w:r>
-            <w:r>
-              <w:rPr>
+                <w:rFonts w:ascii="Times New Roman" w:hAnsi="Times New Roman" w:cs="Times New Roman"/>
+                <w:noProof/>
+                <w:webHidden/>
+              </w:rPr>
+            </w:r>
+            <w:r>
+              <w:rPr>
+                <w:rFonts w:ascii="Times New Roman" w:hAnsi="Times New Roman" w:cs="Times New Roman"/>
                 <w:noProof/>
                 <w:webHidden/>
               </w:rPr>
@@ -1319,6 +1431,7 @@
             </w:r>
             <w:r>
               <w:rPr>
+                <w:rFonts w:ascii="Times New Roman" w:hAnsi="Times New Roman" w:cs="Times New Roman"/>
                 <w:noProof/>
                 <w:webHidden/>
               </w:rPr>
@@ -1326,6 +1439,7 @@
             </w:r>
             <w:r>
               <w:rPr>
+                <w:rFonts w:ascii="Times New Roman" w:hAnsi="Times New Roman" w:cs="Times New Roman"/>
                 <w:noProof/>
                 <w:webHidden/>
               </w:rPr>
@@ -1340,7 +1454,7 @@
               <w:tab w:val="right" w:leader="dot" w:pos="9062"/>
             </w:tabs>
             <w:rPr>
-              <w:rFonts w:eastAsiaTheme="minorEastAsia"/>
+              <w:rFonts w:ascii="Times New Roman" w:eastAsiaTheme="minorEastAsia" w:hAnsi="Times New Roman" w:cs="Times New Roman"/>
               <w:noProof/>
               <w:lang w:eastAsia="pl-PL"/>
             </w:rPr>
@@ -1349,12 +1463,15 @@
             <w:r>
               <w:rPr>
                 <w:rStyle w:val="Hipercze"/>
-                <w:noProof/>
+                <w:rFonts w:ascii="Times New Roman" w:hAnsi="Times New Roman" w:cs="Times New Roman"/>
+                <w:noProof/>
+                <w:color w:val="auto"/>
               </w:rPr>
               <w:t>5.4 Testowanie i uruchamianie gry</w:t>
             </w:r>
             <w:r>
               <w:rPr>
+                <w:rFonts w:ascii="Times New Roman" w:hAnsi="Times New Roman" w:cs="Times New Roman"/>
                 <w:noProof/>
                 <w:webHidden/>
               </w:rPr>
@@ -1362,6 +1479,7 @@
             </w:r>
             <w:r>
               <w:rPr>
+                <w:rFonts w:ascii="Times New Roman" w:hAnsi="Times New Roman" w:cs="Times New Roman"/>
                 <w:noProof/>
                 <w:webHidden/>
               </w:rPr>
@@ -1369,6 +1487,7 @@
             </w:r>
             <w:r>
               <w:rPr>
+                <w:rFonts w:ascii="Times New Roman" w:hAnsi="Times New Roman" w:cs="Times New Roman"/>
                 <w:noProof/>
                 <w:webHidden/>
               </w:rPr>
@@ -1376,12 +1495,14 @@
             </w:r>
             <w:r>
               <w:rPr>
-                <w:noProof/>
-                <w:webHidden/>
-              </w:rPr>
-            </w:r>
-            <w:r>
-              <w:rPr>
+                <w:rFonts w:ascii="Times New Roman" w:hAnsi="Times New Roman" w:cs="Times New Roman"/>
+                <w:noProof/>
+                <w:webHidden/>
+              </w:rPr>
+            </w:r>
+            <w:r>
+              <w:rPr>
+                <w:rFonts w:ascii="Times New Roman" w:hAnsi="Times New Roman" w:cs="Times New Roman"/>
                 <w:noProof/>
                 <w:webHidden/>
               </w:rPr>
@@ -1389,6 +1510,7 @@
             </w:r>
             <w:r>
               <w:rPr>
+                <w:rFonts w:ascii="Times New Roman" w:hAnsi="Times New Roman" w:cs="Times New Roman"/>
                 <w:noProof/>
                 <w:webHidden/>
               </w:rPr>
@@ -1396,6 +1518,7 @@
             </w:r>
             <w:r>
               <w:rPr>
+                <w:rFonts w:ascii="Times New Roman" w:hAnsi="Times New Roman" w:cs="Times New Roman"/>
                 <w:noProof/>
                 <w:webHidden/>
               </w:rPr>
@@ -1410,7 +1533,7 @@
               <w:tab w:val="right" w:leader="dot" w:pos="9062"/>
             </w:tabs>
             <w:rPr>
-              <w:rFonts w:eastAsiaTheme="minorEastAsia"/>
+              <w:rFonts w:ascii="Times New Roman" w:eastAsiaTheme="minorEastAsia" w:hAnsi="Times New Roman" w:cs="Times New Roman"/>
               <w:noProof/>
               <w:lang w:eastAsia="pl-PL"/>
             </w:rPr>
@@ -1419,12 +1542,15 @@
             <w:r>
               <w:rPr>
                 <w:rStyle w:val="Hipercze"/>
-                <w:noProof/>
+                <w:rFonts w:ascii="Times New Roman" w:hAnsi="Times New Roman" w:cs="Times New Roman"/>
+                <w:noProof/>
+                <w:color w:val="auto"/>
               </w:rPr>
               <w:t>6. Wnioski</w:t>
             </w:r>
             <w:r>
               <w:rPr>
+                <w:rFonts w:ascii="Times New Roman" w:hAnsi="Times New Roman" w:cs="Times New Roman"/>
                 <w:noProof/>
                 <w:webHidden/>
               </w:rPr>
@@ -1432,6 +1558,7 @@
             </w:r>
             <w:r>
               <w:rPr>
+                <w:rFonts w:ascii="Times New Roman" w:hAnsi="Times New Roman" w:cs="Times New Roman"/>
                 <w:noProof/>
                 <w:webHidden/>
               </w:rPr>
@@ -1439,6 +1566,7 @@
             </w:r>
             <w:r>
               <w:rPr>
+                <w:rFonts w:ascii="Times New Roman" w:hAnsi="Times New Roman" w:cs="Times New Roman"/>
                 <w:noProof/>
                 <w:webHidden/>
               </w:rPr>
@@ -1446,12 +1574,14 @@
             </w:r>
             <w:r>
               <w:rPr>
-                <w:noProof/>
-                <w:webHidden/>
-              </w:rPr>
-            </w:r>
-            <w:r>
-              <w:rPr>
+                <w:rFonts w:ascii="Times New Roman" w:hAnsi="Times New Roman" w:cs="Times New Roman"/>
+                <w:noProof/>
+                <w:webHidden/>
+              </w:rPr>
+            </w:r>
+            <w:r>
+              <w:rPr>
+                <w:rFonts w:ascii="Times New Roman" w:hAnsi="Times New Roman" w:cs="Times New Roman"/>
                 <w:noProof/>
                 <w:webHidden/>
               </w:rPr>
@@ -1459,13 +1589,15 @@
             </w:r>
             <w:r>
               <w:rPr>
-                <w:noProof/>
-                <w:webHidden/>
-              </w:rPr>
-              <w:t>11</w:t>
-            </w:r>
-            <w:r>
-              <w:rPr>
+                <w:rFonts w:ascii="Times New Roman" w:hAnsi="Times New Roman" w:cs="Times New Roman"/>
+                <w:noProof/>
+                <w:webHidden/>
+              </w:rPr>
+              <w:t>13</w:t>
+            </w:r>
+            <w:r>
+              <w:rPr>
+                <w:rFonts w:ascii="Times New Roman" w:hAnsi="Times New Roman" w:cs="Times New Roman"/>
                 <w:noProof/>
                 <w:webHidden/>
               </w:rPr>
@@ -1480,7 +1612,7 @@
               <w:tab w:val="right" w:leader="dot" w:pos="9062"/>
             </w:tabs>
             <w:rPr>
-              <w:rFonts w:eastAsiaTheme="minorEastAsia"/>
+              <w:rFonts w:ascii="Times New Roman" w:eastAsiaTheme="minorEastAsia" w:hAnsi="Times New Roman" w:cs="Times New Roman"/>
               <w:noProof/>
               <w:lang w:eastAsia="pl-PL"/>
             </w:rPr>
@@ -1489,12 +1621,15 @@
             <w:r>
               <w:rPr>
                 <w:rStyle w:val="Hipercze"/>
-                <w:noProof/>
+                <w:rFonts w:ascii="Times New Roman" w:hAnsi="Times New Roman" w:cs="Times New Roman"/>
+                <w:noProof/>
+                <w:color w:val="auto"/>
               </w:rPr>
               <w:t>6.1 Podsumowanie projektu</w:t>
             </w:r>
             <w:r>
               <w:rPr>
+                <w:rFonts w:ascii="Times New Roman" w:hAnsi="Times New Roman" w:cs="Times New Roman"/>
                 <w:noProof/>
                 <w:webHidden/>
               </w:rPr>
@@ -1502,6 +1637,7 @@
             </w:r>
             <w:r>
               <w:rPr>
+                <w:rFonts w:ascii="Times New Roman" w:hAnsi="Times New Roman" w:cs="Times New Roman"/>
                 <w:noProof/>
                 <w:webHidden/>
               </w:rPr>
@@ -1509,6 +1645,7 @@
             </w:r>
             <w:r>
               <w:rPr>
+                <w:rFonts w:ascii="Times New Roman" w:hAnsi="Times New Roman" w:cs="Times New Roman"/>
                 <w:noProof/>
                 <w:webHidden/>
               </w:rPr>
@@ -1516,12 +1653,14 @@
             </w:r>
             <w:r>
               <w:rPr>
-                <w:noProof/>
-                <w:webHidden/>
-              </w:rPr>
-            </w:r>
-            <w:r>
-              <w:rPr>
+                <w:rFonts w:ascii="Times New Roman" w:hAnsi="Times New Roman" w:cs="Times New Roman"/>
+                <w:noProof/>
+                <w:webHidden/>
+              </w:rPr>
+            </w:r>
+            <w:r>
+              <w:rPr>
+                <w:rFonts w:ascii="Times New Roman" w:hAnsi="Times New Roman" w:cs="Times New Roman"/>
                 <w:noProof/>
                 <w:webHidden/>
               </w:rPr>
@@ -1529,13 +1668,15 @@
             </w:r>
             <w:r>
               <w:rPr>
-                <w:noProof/>
-                <w:webHidden/>
-              </w:rPr>
-              <w:t>11</w:t>
-            </w:r>
-            <w:r>
-              <w:rPr>
+                <w:rFonts w:ascii="Times New Roman" w:hAnsi="Times New Roman" w:cs="Times New Roman"/>
+                <w:noProof/>
+                <w:webHidden/>
+              </w:rPr>
+              <w:t>13</w:t>
+            </w:r>
+            <w:r>
+              <w:rPr>
+                <w:rFonts w:ascii="Times New Roman" w:hAnsi="Times New Roman" w:cs="Times New Roman"/>
                 <w:noProof/>
                 <w:webHidden/>
               </w:rPr>
@@ -1550,7 +1691,7 @@
               <w:tab w:val="right" w:leader="dot" w:pos="9062"/>
             </w:tabs>
             <w:rPr>
-              <w:rFonts w:eastAsiaTheme="minorEastAsia"/>
+              <w:rFonts w:ascii="Times New Roman" w:eastAsiaTheme="minorEastAsia" w:hAnsi="Times New Roman" w:cs="Times New Roman"/>
               <w:noProof/>
               <w:lang w:eastAsia="pl-PL"/>
             </w:rPr>
@@ -1559,12 +1700,15 @@
             <w:r>
               <w:rPr>
                 <w:rStyle w:val="Hipercze"/>
-                <w:noProof/>
+                <w:rFonts w:ascii="Times New Roman" w:hAnsi="Times New Roman" w:cs="Times New Roman"/>
+                <w:noProof/>
+                <w:color w:val="auto"/>
               </w:rPr>
               <w:t>6.2 Możliwość rozwoju projektu</w:t>
             </w:r>
             <w:r>
               <w:rPr>
+                <w:rFonts w:ascii="Times New Roman" w:hAnsi="Times New Roman" w:cs="Times New Roman"/>
                 <w:noProof/>
                 <w:webHidden/>
               </w:rPr>
@@ -1572,6 +1716,7 @@
             </w:r>
             <w:r>
               <w:rPr>
+                <w:rFonts w:ascii="Times New Roman" w:hAnsi="Times New Roman" w:cs="Times New Roman"/>
                 <w:noProof/>
                 <w:webHidden/>
               </w:rPr>
@@ -1579,6 +1724,7 @@
             </w:r>
             <w:r>
               <w:rPr>
+                <w:rFonts w:ascii="Times New Roman" w:hAnsi="Times New Roman" w:cs="Times New Roman"/>
                 <w:noProof/>
                 <w:webHidden/>
               </w:rPr>
@@ -1586,12 +1732,14 @@
             </w:r>
             <w:r>
               <w:rPr>
-                <w:noProof/>
-                <w:webHidden/>
-              </w:rPr>
-            </w:r>
-            <w:r>
-              <w:rPr>
+                <w:rFonts w:ascii="Times New Roman" w:hAnsi="Times New Roman" w:cs="Times New Roman"/>
+                <w:noProof/>
+                <w:webHidden/>
+              </w:rPr>
+            </w:r>
+            <w:r>
+              <w:rPr>
+                <w:rFonts w:ascii="Times New Roman" w:hAnsi="Times New Roman" w:cs="Times New Roman"/>
                 <w:noProof/>
                 <w:webHidden/>
               </w:rPr>
@@ -1599,13 +1747,15 @@
             </w:r>
             <w:r>
               <w:rPr>
-                <w:noProof/>
-                <w:webHidden/>
-              </w:rPr>
-              <w:t>11</w:t>
-            </w:r>
-            <w:r>
-              <w:rPr>
+                <w:rFonts w:ascii="Times New Roman" w:hAnsi="Times New Roman" w:cs="Times New Roman"/>
+                <w:noProof/>
+                <w:webHidden/>
+              </w:rPr>
+              <w:t>13</w:t>
+            </w:r>
+            <w:r>
+              <w:rPr>
+                <w:rFonts w:ascii="Times New Roman" w:hAnsi="Times New Roman" w:cs="Times New Roman"/>
                 <w:noProof/>
                 <w:webHidden/>
               </w:rPr>
@@ -1620,7 +1770,7 @@
               <w:tab w:val="right" w:leader="dot" w:pos="9062"/>
             </w:tabs>
             <w:rPr>
-              <w:rFonts w:eastAsiaTheme="minorEastAsia"/>
+              <w:rFonts w:ascii="Times New Roman" w:eastAsiaTheme="minorEastAsia" w:hAnsi="Times New Roman" w:cs="Times New Roman"/>
               <w:noProof/>
               <w:lang w:eastAsia="pl-PL"/>
             </w:rPr>
@@ -1629,12 +1779,15 @@
             <w:r>
               <w:rPr>
                 <w:rStyle w:val="Hipercze"/>
-                <w:noProof/>
+                <w:rFonts w:ascii="Times New Roman" w:hAnsi="Times New Roman" w:cs="Times New Roman"/>
+                <w:noProof/>
+                <w:color w:val="auto"/>
               </w:rPr>
               <w:t>7. Wersjonowanie kodu i praca z GIT</w:t>
             </w:r>
             <w:r>
               <w:rPr>
+                <w:rFonts w:ascii="Times New Roman" w:hAnsi="Times New Roman" w:cs="Times New Roman"/>
                 <w:noProof/>
                 <w:webHidden/>
               </w:rPr>
@@ -1642,6 +1795,7 @@
             </w:r>
             <w:r>
               <w:rPr>
+                <w:rFonts w:ascii="Times New Roman" w:hAnsi="Times New Roman" w:cs="Times New Roman"/>
                 <w:noProof/>
                 <w:webHidden/>
               </w:rPr>
@@ -1649,6 +1803,7 @@
             </w:r>
             <w:r>
               <w:rPr>
+                <w:rFonts w:ascii="Times New Roman" w:hAnsi="Times New Roman" w:cs="Times New Roman"/>
                 <w:noProof/>
                 <w:webHidden/>
               </w:rPr>
@@ -1656,12 +1811,14 @@
             </w:r>
             <w:r>
               <w:rPr>
-                <w:noProof/>
-                <w:webHidden/>
-              </w:rPr>
-            </w:r>
-            <w:r>
-              <w:rPr>
+                <w:rFonts w:ascii="Times New Roman" w:hAnsi="Times New Roman" w:cs="Times New Roman"/>
+                <w:noProof/>
+                <w:webHidden/>
+              </w:rPr>
+            </w:r>
+            <w:r>
+              <w:rPr>
+                <w:rFonts w:ascii="Times New Roman" w:hAnsi="Times New Roman" w:cs="Times New Roman"/>
                 <w:noProof/>
                 <w:webHidden/>
               </w:rPr>
@@ -1669,13 +1826,15 @@
             </w:r>
             <w:r>
               <w:rPr>
-                <w:noProof/>
-                <w:webHidden/>
-              </w:rPr>
-              <w:t>11</w:t>
-            </w:r>
-            <w:r>
-              <w:rPr>
+                <w:rFonts w:ascii="Times New Roman" w:hAnsi="Times New Roman" w:cs="Times New Roman"/>
+                <w:noProof/>
+                <w:webHidden/>
+              </w:rPr>
+              <w:t>14</w:t>
+            </w:r>
+            <w:r>
+              <w:rPr>
+                <w:rFonts w:ascii="Times New Roman" w:hAnsi="Times New Roman" w:cs="Times New Roman"/>
                 <w:noProof/>
                 <w:webHidden/>
               </w:rPr>
@@ -1690,7 +1849,7 @@
               <w:tab w:val="right" w:leader="dot" w:pos="9062"/>
             </w:tabs>
             <w:rPr>
-              <w:rFonts w:eastAsiaTheme="minorEastAsia"/>
+              <w:rFonts w:ascii="Times New Roman" w:eastAsiaTheme="minorEastAsia" w:hAnsi="Times New Roman" w:cs="Times New Roman"/>
               <w:noProof/>
               <w:lang w:eastAsia="pl-PL"/>
             </w:rPr>
@@ -1699,12 +1858,15 @@
             <w:r>
               <w:rPr>
                 <w:rStyle w:val="Hipercze"/>
-                <w:noProof/>
+                <w:rFonts w:ascii="Times New Roman" w:hAnsi="Times New Roman" w:cs="Times New Roman"/>
+                <w:noProof/>
+                <w:color w:val="auto"/>
               </w:rPr>
               <w:t>7.1 Założenie repozytorium</w:t>
             </w:r>
             <w:r>
               <w:rPr>
+                <w:rFonts w:ascii="Times New Roman" w:hAnsi="Times New Roman" w:cs="Times New Roman"/>
                 <w:noProof/>
                 <w:webHidden/>
               </w:rPr>
@@ -1712,6 +1874,7 @@
             </w:r>
             <w:r>
               <w:rPr>
+                <w:rFonts w:ascii="Times New Roman" w:hAnsi="Times New Roman" w:cs="Times New Roman"/>
                 <w:noProof/>
                 <w:webHidden/>
               </w:rPr>
@@ -1719,6 +1882,7 @@
             </w:r>
             <w:r>
               <w:rPr>
+                <w:rFonts w:ascii="Times New Roman" w:hAnsi="Times New Roman" w:cs="Times New Roman"/>
                 <w:noProof/>
                 <w:webHidden/>
               </w:rPr>
@@ -1726,12 +1890,14 @@
             </w:r>
             <w:r>
               <w:rPr>
-                <w:noProof/>
-                <w:webHidden/>
-              </w:rPr>
-            </w:r>
-            <w:r>
-              <w:rPr>
+                <w:rFonts w:ascii="Times New Roman" w:hAnsi="Times New Roman" w:cs="Times New Roman"/>
+                <w:noProof/>
+                <w:webHidden/>
+              </w:rPr>
+            </w:r>
+            <w:r>
+              <w:rPr>
+                <w:rFonts w:ascii="Times New Roman" w:hAnsi="Times New Roman" w:cs="Times New Roman"/>
                 <w:noProof/>
                 <w:webHidden/>
               </w:rPr>
@@ -1739,13 +1905,15 @@
             </w:r>
             <w:r>
               <w:rPr>
-                <w:noProof/>
-                <w:webHidden/>
-              </w:rPr>
-              <w:t>11</w:t>
-            </w:r>
-            <w:r>
-              <w:rPr>
+                <w:rFonts w:ascii="Times New Roman" w:hAnsi="Times New Roman" w:cs="Times New Roman"/>
+                <w:noProof/>
+                <w:webHidden/>
+              </w:rPr>
+              <w:t>14</w:t>
+            </w:r>
+            <w:r>
+              <w:rPr>
+                <w:rFonts w:ascii="Times New Roman" w:hAnsi="Times New Roman" w:cs="Times New Roman"/>
                 <w:noProof/>
                 <w:webHidden/>
               </w:rPr>
@@ -1760,7 +1928,7 @@
               <w:tab w:val="right" w:leader="dot" w:pos="9062"/>
             </w:tabs>
             <w:rPr>
-              <w:rFonts w:eastAsiaTheme="minorEastAsia"/>
+              <w:rFonts w:ascii="Times New Roman" w:eastAsiaTheme="minorEastAsia" w:hAnsi="Times New Roman" w:cs="Times New Roman"/>
               <w:noProof/>
               <w:lang w:eastAsia="pl-PL"/>
             </w:rPr>
@@ -1769,12 +1937,15 @@
             <w:r>
               <w:rPr>
                 <w:rStyle w:val="Hipercze"/>
-                <w:noProof/>
+                <w:rFonts w:ascii="Times New Roman" w:hAnsi="Times New Roman" w:cs="Times New Roman"/>
+                <w:noProof/>
+                <w:color w:val="auto"/>
               </w:rPr>
               <w:t>7.2 Dodawanie plików do repozytorium za pomocą `git add`</w:t>
             </w:r>
             <w:r>
               <w:rPr>
+                <w:rFonts w:ascii="Times New Roman" w:hAnsi="Times New Roman" w:cs="Times New Roman"/>
                 <w:noProof/>
                 <w:webHidden/>
               </w:rPr>
@@ -1782,6 +1953,7 @@
             </w:r>
             <w:r>
               <w:rPr>
+                <w:rFonts w:ascii="Times New Roman" w:hAnsi="Times New Roman" w:cs="Times New Roman"/>
                 <w:noProof/>
                 <w:webHidden/>
               </w:rPr>
@@ -1789,6 +1961,7 @@
             </w:r>
             <w:r>
               <w:rPr>
+                <w:rFonts w:ascii="Times New Roman" w:hAnsi="Times New Roman" w:cs="Times New Roman"/>
                 <w:noProof/>
                 <w:webHidden/>
               </w:rPr>
@@ -1796,12 +1969,14 @@
             </w:r>
             <w:r>
               <w:rPr>
-                <w:noProof/>
-                <w:webHidden/>
-              </w:rPr>
-            </w:r>
-            <w:r>
-              <w:rPr>
+                <w:rFonts w:ascii="Times New Roman" w:hAnsi="Times New Roman" w:cs="Times New Roman"/>
+                <w:noProof/>
+                <w:webHidden/>
+              </w:rPr>
+            </w:r>
+            <w:r>
+              <w:rPr>
+                <w:rFonts w:ascii="Times New Roman" w:hAnsi="Times New Roman" w:cs="Times New Roman"/>
                 <w:noProof/>
                 <w:webHidden/>
               </w:rPr>
@@ -1809,13 +1984,15 @@
             </w:r>
             <w:r>
               <w:rPr>
-                <w:noProof/>
-                <w:webHidden/>
-              </w:rPr>
-              <w:t>12</w:t>
-            </w:r>
-            <w:r>
-              <w:rPr>
+                <w:rFonts w:ascii="Times New Roman" w:hAnsi="Times New Roman" w:cs="Times New Roman"/>
+                <w:noProof/>
+                <w:webHidden/>
+              </w:rPr>
+              <w:t>14</w:t>
+            </w:r>
+            <w:r>
+              <w:rPr>
+                <w:rFonts w:ascii="Times New Roman" w:hAnsi="Times New Roman" w:cs="Times New Roman"/>
                 <w:noProof/>
                 <w:webHidden/>
               </w:rPr>
@@ -1830,7 +2007,7 @@
               <w:tab w:val="right" w:leader="dot" w:pos="9062"/>
             </w:tabs>
             <w:rPr>
-              <w:rFonts w:eastAsiaTheme="minorEastAsia"/>
+              <w:rFonts w:ascii="Times New Roman" w:eastAsiaTheme="minorEastAsia" w:hAnsi="Times New Roman" w:cs="Times New Roman"/>
               <w:noProof/>
               <w:lang w:eastAsia="pl-PL"/>
             </w:rPr>
@@ -1839,12 +2016,15 @@
             <w:r>
               <w:rPr>
                 <w:rStyle w:val="Hipercze"/>
-                <w:noProof/>
+                <w:rFonts w:ascii="Times New Roman" w:hAnsi="Times New Roman" w:cs="Times New Roman"/>
+                <w:noProof/>
+                <w:color w:val="auto"/>
               </w:rPr>
               <w:t>7.3 Tworzenie commitów za pomocą `git commit`</w:t>
             </w:r>
             <w:r>
               <w:rPr>
+                <w:rFonts w:ascii="Times New Roman" w:hAnsi="Times New Roman" w:cs="Times New Roman"/>
                 <w:noProof/>
                 <w:webHidden/>
               </w:rPr>
@@ -1852,6 +2032,7 @@
             </w:r>
             <w:r>
               <w:rPr>
+                <w:rFonts w:ascii="Times New Roman" w:hAnsi="Times New Roman" w:cs="Times New Roman"/>
                 <w:noProof/>
                 <w:webHidden/>
               </w:rPr>
@@ -1859,6 +2040,7 @@
             </w:r>
             <w:r>
               <w:rPr>
+                <w:rFonts w:ascii="Times New Roman" w:hAnsi="Times New Roman" w:cs="Times New Roman"/>
                 <w:noProof/>
                 <w:webHidden/>
               </w:rPr>
@@ -1866,12 +2048,14 @@
             </w:r>
             <w:r>
               <w:rPr>
-                <w:noProof/>
-                <w:webHidden/>
-              </w:rPr>
-            </w:r>
-            <w:r>
-              <w:rPr>
+                <w:rFonts w:ascii="Times New Roman" w:hAnsi="Times New Roman" w:cs="Times New Roman"/>
+                <w:noProof/>
+                <w:webHidden/>
+              </w:rPr>
+            </w:r>
+            <w:r>
+              <w:rPr>
+                <w:rFonts w:ascii="Times New Roman" w:hAnsi="Times New Roman" w:cs="Times New Roman"/>
                 <w:noProof/>
                 <w:webHidden/>
               </w:rPr>
@@ -1879,13 +2063,15 @@
             </w:r>
             <w:r>
               <w:rPr>
-                <w:noProof/>
-                <w:webHidden/>
-              </w:rPr>
-              <w:t>12</w:t>
-            </w:r>
-            <w:r>
-              <w:rPr>
+                <w:rFonts w:ascii="Times New Roman" w:hAnsi="Times New Roman" w:cs="Times New Roman"/>
+                <w:noProof/>
+                <w:webHidden/>
+              </w:rPr>
+              <w:t>14</w:t>
+            </w:r>
+            <w:r>
+              <w:rPr>
+                <w:rFonts w:ascii="Times New Roman" w:hAnsi="Times New Roman" w:cs="Times New Roman"/>
                 <w:noProof/>
                 <w:webHidden/>
               </w:rPr>
@@ -1900,7 +2086,7 @@
               <w:tab w:val="right" w:leader="dot" w:pos="9062"/>
             </w:tabs>
             <w:rPr>
-              <w:rFonts w:eastAsiaTheme="minorEastAsia"/>
+              <w:rFonts w:ascii="Times New Roman" w:eastAsiaTheme="minorEastAsia" w:hAnsi="Times New Roman" w:cs="Times New Roman"/>
               <w:noProof/>
               <w:lang w:eastAsia="pl-PL"/>
             </w:rPr>
@@ -1909,12 +2095,15 @@
             <w:r>
               <w:rPr>
                 <w:rStyle w:val="Hipercze"/>
-                <w:noProof/>
+                <w:rFonts w:ascii="Times New Roman" w:hAnsi="Times New Roman" w:cs="Times New Roman"/>
+                <w:noProof/>
+                <w:color w:val="auto"/>
               </w:rPr>
               <w:t>7.4 Utworzenie repozytorium na github</w:t>
             </w:r>
             <w:r>
               <w:rPr>
+                <w:rFonts w:ascii="Times New Roman" w:hAnsi="Times New Roman" w:cs="Times New Roman"/>
                 <w:noProof/>
                 <w:webHidden/>
               </w:rPr>
@@ -1922,6 +2111,7 @@
             </w:r>
             <w:r>
               <w:rPr>
+                <w:rFonts w:ascii="Times New Roman" w:hAnsi="Times New Roman" w:cs="Times New Roman"/>
                 <w:noProof/>
                 <w:webHidden/>
               </w:rPr>
@@ -1929,6 +2119,7 @@
             </w:r>
             <w:r>
               <w:rPr>
+                <w:rFonts w:ascii="Times New Roman" w:hAnsi="Times New Roman" w:cs="Times New Roman"/>
                 <w:noProof/>
                 <w:webHidden/>
               </w:rPr>
@@ -1936,12 +2127,14 @@
             </w:r>
             <w:r>
               <w:rPr>
-                <w:noProof/>
-                <w:webHidden/>
-              </w:rPr>
-            </w:r>
-            <w:r>
-              <w:rPr>
+                <w:rFonts w:ascii="Times New Roman" w:hAnsi="Times New Roman" w:cs="Times New Roman"/>
+                <w:noProof/>
+                <w:webHidden/>
+              </w:rPr>
+            </w:r>
+            <w:r>
+              <w:rPr>
+                <w:rFonts w:ascii="Times New Roman" w:hAnsi="Times New Roman" w:cs="Times New Roman"/>
                 <w:noProof/>
                 <w:webHidden/>
               </w:rPr>
@@ -1949,13 +2142,15 @@
             </w:r>
             <w:r>
               <w:rPr>
-                <w:noProof/>
-                <w:webHidden/>
-              </w:rPr>
-              <w:t>12</w:t>
-            </w:r>
-            <w:r>
-              <w:rPr>
+                <w:rFonts w:ascii="Times New Roman" w:hAnsi="Times New Roman" w:cs="Times New Roman"/>
+                <w:noProof/>
+                <w:webHidden/>
+              </w:rPr>
+              <w:t>14</w:t>
+            </w:r>
+            <w:r>
+              <w:rPr>
+                <w:rFonts w:ascii="Times New Roman" w:hAnsi="Times New Roman" w:cs="Times New Roman"/>
                 <w:noProof/>
                 <w:webHidden/>
               </w:rPr>
@@ -1970,7 +2165,7 @@
               <w:tab w:val="right" w:leader="dot" w:pos="9062"/>
             </w:tabs>
             <w:rPr>
-              <w:rFonts w:eastAsiaTheme="minorEastAsia"/>
+              <w:rFonts w:ascii="Times New Roman" w:eastAsiaTheme="minorEastAsia" w:hAnsi="Times New Roman" w:cs="Times New Roman"/>
               <w:noProof/>
               <w:lang w:eastAsia="pl-PL"/>
             </w:rPr>
@@ -1979,12 +2174,15 @@
             <w:r>
               <w:rPr>
                 <w:rStyle w:val="Hipercze"/>
-                <w:noProof/>
+                <w:rFonts w:ascii="Times New Roman" w:hAnsi="Times New Roman" w:cs="Times New Roman"/>
+                <w:noProof/>
+                <w:color w:val="auto"/>
               </w:rPr>
               <w:t>7.5 Dodanie zdalnego repozytorium</w:t>
             </w:r>
             <w:r>
               <w:rPr>
+                <w:rFonts w:ascii="Times New Roman" w:hAnsi="Times New Roman" w:cs="Times New Roman"/>
                 <w:noProof/>
                 <w:webHidden/>
               </w:rPr>
@@ -1992,6 +2190,7 @@
             </w:r>
             <w:r>
               <w:rPr>
+                <w:rFonts w:ascii="Times New Roman" w:hAnsi="Times New Roman" w:cs="Times New Roman"/>
                 <w:noProof/>
                 <w:webHidden/>
               </w:rPr>
@@ -1999,6 +2198,7 @@
             </w:r>
             <w:r>
               <w:rPr>
+                <w:rFonts w:ascii="Times New Roman" w:hAnsi="Times New Roman" w:cs="Times New Roman"/>
                 <w:noProof/>
                 <w:webHidden/>
               </w:rPr>
@@ -2006,12 +2206,14 @@
             </w:r>
             <w:r>
               <w:rPr>
-                <w:noProof/>
-                <w:webHidden/>
-              </w:rPr>
-            </w:r>
-            <w:r>
-              <w:rPr>
+                <w:rFonts w:ascii="Times New Roman" w:hAnsi="Times New Roman" w:cs="Times New Roman"/>
+                <w:noProof/>
+                <w:webHidden/>
+              </w:rPr>
+            </w:r>
+            <w:r>
+              <w:rPr>
+                <w:rFonts w:ascii="Times New Roman" w:hAnsi="Times New Roman" w:cs="Times New Roman"/>
                 <w:noProof/>
                 <w:webHidden/>
               </w:rPr>
@@ -2019,13 +2221,15 @@
             </w:r>
             <w:r>
               <w:rPr>
-                <w:noProof/>
-                <w:webHidden/>
-              </w:rPr>
-              <w:t>12</w:t>
-            </w:r>
-            <w:r>
-              <w:rPr>
+                <w:rFonts w:ascii="Times New Roman" w:hAnsi="Times New Roman" w:cs="Times New Roman"/>
+                <w:noProof/>
+                <w:webHidden/>
+              </w:rPr>
+              <w:t>15</w:t>
+            </w:r>
+            <w:r>
+              <w:rPr>
+                <w:rFonts w:ascii="Times New Roman" w:hAnsi="Times New Roman" w:cs="Times New Roman"/>
                 <w:noProof/>
                 <w:webHidden/>
               </w:rPr>
@@ -2040,7 +2244,7 @@
               <w:tab w:val="right" w:leader="dot" w:pos="9062"/>
             </w:tabs>
             <w:rPr>
-              <w:rFonts w:eastAsiaTheme="minorEastAsia"/>
+              <w:rFonts w:ascii="Times New Roman" w:eastAsiaTheme="minorEastAsia" w:hAnsi="Times New Roman" w:cs="Times New Roman"/>
               <w:noProof/>
               <w:lang w:eastAsia="pl-PL"/>
             </w:rPr>
@@ -2049,12 +2253,15 @@
             <w:r>
               <w:rPr>
                 <w:rStyle w:val="Hipercze"/>
-                <w:noProof/>
+                <w:rFonts w:ascii="Times New Roman" w:hAnsi="Times New Roman" w:cs="Times New Roman"/>
+                <w:noProof/>
+                <w:color w:val="auto"/>
               </w:rPr>
               <w:t>7.6 Wysyłanie zmian do zdalnego repozytorium</w:t>
             </w:r>
             <w:r>
               <w:rPr>
+                <w:rFonts w:ascii="Times New Roman" w:hAnsi="Times New Roman" w:cs="Times New Roman"/>
                 <w:noProof/>
                 <w:webHidden/>
               </w:rPr>
@@ -2062,6 +2269,7 @@
             </w:r>
             <w:r>
               <w:rPr>
+                <w:rFonts w:ascii="Times New Roman" w:hAnsi="Times New Roman" w:cs="Times New Roman"/>
                 <w:noProof/>
                 <w:webHidden/>
               </w:rPr>
@@ -2069,6 +2277,7 @@
             </w:r>
             <w:r>
               <w:rPr>
+                <w:rFonts w:ascii="Times New Roman" w:hAnsi="Times New Roman" w:cs="Times New Roman"/>
                 <w:noProof/>
                 <w:webHidden/>
               </w:rPr>
@@ -2076,12 +2285,14 @@
             </w:r>
             <w:r>
               <w:rPr>
-                <w:noProof/>
-                <w:webHidden/>
-              </w:rPr>
-            </w:r>
-            <w:r>
-              <w:rPr>
+                <w:rFonts w:ascii="Times New Roman" w:hAnsi="Times New Roman" w:cs="Times New Roman"/>
+                <w:noProof/>
+                <w:webHidden/>
+              </w:rPr>
+            </w:r>
+            <w:r>
+              <w:rPr>
+                <w:rFonts w:ascii="Times New Roman" w:hAnsi="Times New Roman" w:cs="Times New Roman"/>
                 <w:noProof/>
                 <w:webHidden/>
               </w:rPr>
@@ -2089,13 +2300,15 @@
             </w:r>
             <w:r>
               <w:rPr>
-                <w:noProof/>
-                <w:webHidden/>
-              </w:rPr>
-              <w:t>13</w:t>
-            </w:r>
-            <w:r>
-              <w:rPr>
+                <w:rFonts w:ascii="Times New Roman" w:hAnsi="Times New Roman" w:cs="Times New Roman"/>
+                <w:noProof/>
+                <w:webHidden/>
+              </w:rPr>
+              <w:t>15</w:t>
+            </w:r>
+            <w:r>
+              <w:rPr>
+                <w:rFonts w:ascii="Times New Roman" w:hAnsi="Times New Roman" w:cs="Times New Roman"/>
                 <w:noProof/>
                 <w:webHidden/>
               </w:rPr>
@@ -2110,7 +2323,7 @@
               <w:tab w:val="right" w:leader="dot" w:pos="9062"/>
             </w:tabs>
             <w:rPr>
-              <w:rFonts w:eastAsiaTheme="minorEastAsia"/>
+              <w:rFonts w:ascii="Times New Roman" w:eastAsiaTheme="minorEastAsia" w:hAnsi="Times New Roman" w:cs="Times New Roman"/>
               <w:noProof/>
               <w:lang w:eastAsia="pl-PL"/>
             </w:rPr>
@@ -2119,12 +2332,15 @@
             <w:r>
               <w:rPr>
                 <w:rStyle w:val="Hipercze"/>
-                <w:noProof/>
+                <w:rFonts w:ascii="Times New Roman" w:hAnsi="Times New Roman" w:cs="Times New Roman"/>
+                <w:noProof/>
+                <w:color w:val="auto"/>
               </w:rPr>
               <w:t>7.7 Sprawdzenie historii commitów</w:t>
             </w:r>
             <w:r>
               <w:rPr>
+                <w:rFonts w:ascii="Times New Roman" w:hAnsi="Times New Roman" w:cs="Times New Roman"/>
                 <w:noProof/>
                 <w:webHidden/>
               </w:rPr>
@@ -2132,6 +2348,7 @@
             </w:r>
             <w:r>
               <w:rPr>
+                <w:rFonts w:ascii="Times New Roman" w:hAnsi="Times New Roman" w:cs="Times New Roman"/>
                 <w:noProof/>
                 <w:webHidden/>
               </w:rPr>
@@ -2139,6 +2356,7 @@
             </w:r>
             <w:r>
               <w:rPr>
+                <w:rFonts w:ascii="Times New Roman" w:hAnsi="Times New Roman" w:cs="Times New Roman"/>
                 <w:noProof/>
                 <w:webHidden/>
               </w:rPr>
@@ -2146,12 +2364,14 @@
             </w:r>
             <w:r>
               <w:rPr>
-                <w:noProof/>
-                <w:webHidden/>
-              </w:rPr>
-            </w:r>
-            <w:r>
-              <w:rPr>
+                <w:rFonts w:ascii="Times New Roman" w:hAnsi="Times New Roman" w:cs="Times New Roman"/>
+                <w:noProof/>
+                <w:webHidden/>
+              </w:rPr>
+            </w:r>
+            <w:r>
+              <w:rPr>
+                <w:rFonts w:ascii="Times New Roman" w:hAnsi="Times New Roman" w:cs="Times New Roman"/>
                 <w:noProof/>
                 <w:webHidden/>
               </w:rPr>
@@ -2159,13 +2379,15 @@
             </w:r>
             <w:r>
               <w:rPr>
-                <w:noProof/>
-                <w:webHidden/>
-              </w:rPr>
-              <w:t>13</w:t>
-            </w:r>
-            <w:r>
-              <w:rPr>
+                <w:rFonts w:ascii="Times New Roman" w:hAnsi="Times New Roman" w:cs="Times New Roman"/>
+                <w:noProof/>
+                <w:webHidden/>
+              </w:rPr>
+              <w:t>15</w:t>
+            </w:r>
+            <w:r>
+              <w:rPr>
+                <w:rFonts w:ascii="Times New Roman" w:hAnsi="Times New Roman" w:cs="Times New Roman"/>
                 <w:noProof/>
                 <w:webHidden/>
               </w:rPr>
@@ -2180,7 +2402,7 @@
               <w:tab w:val="right" w:leader="dot" w:pos="9062"/>
             </w:tabs>
             <w:rPr>
-              <w:rFonts w:eastAsiaTheme="minorEastAsia"/>
+              <w:rFonts w:ascii="Times New Roman" w:eastAsiaTheme="minorEastAsia" w:hAnsi="Times New Roman" w:cs="Times New Roman"/>
               <w:noProof/>
               <w:lang w:eastAsia="pl-PL"/>
             </w:rPr>
@@ -2189,12 +2411,15 @@
             <w:r>
               <w:rPr>
                 <w:rStyle w:val="Hipercze"/>
-                <w:noProof/>
+                <w:rFonts w:ascii="Times New Roman" w:hAnsi="Times New Roman" w:cs="Times New Roman"/>
+                <w:noProof/>
+                <w:color w:val="auto"/>
               </w:rPr>
               <w:t>7.8 Sprawdzenie statusu repozytorium</w:t>
             </w:r>
             <w:r>
               <w:rPr>
+                <w:rFonts w:ascii="Times New Roman" w:hAnsi="Times New Roman" w:cs="Times New Roman"/>
                 <w:noProof/>
                 <w:webHidden/>
               </w:rPr>
@@ -2202,6 +2427,7 @@
             </w:r>
             <w:r>
               <w:rPr>
+                <w:rFonts w:ascii="Times New Roman" w:hAnsi="Times New Roman" w:cs="Times New Roman"/>
                 <w:noProof/>
                 <w:webHidden/>
               </w:rPr>
@@ -2209,6 +2435,7 @@
             </w:r>
             <w:r>
               <w:rPr>
+                <w:rFonts w:ascii="Times New Roman" w:hAnsi="Times New Roman" w:cs="Times New Roman"/>
                 <w:noProof/>
                 <w:webHidden/>
               </w:rPr>
@@ -2216,12 +2443,14 @@
             </w:r>
             <w:r>
               <w:rPr>
-                <w:noProof/>
-                <w:webHidden/>
-              </w:rPr>
-            </w:r>
-            <w:r>
-              <w:rPr>
+                <w:rFonts w:ascii="Times New Roman" w:hAnsi="Times New Roman" w:cs="Times New Roman"/>
+                <w:noProof/>
+                <w:webHidden/>
+              </w:rPr>
+            </w:r>
+            <w:r>
+              <w:rPr>
+                <w:rFonts w:ascii="Times New Roman" w:hAnsi="Times New Roman" w:cs="Times New Roman"/>
                 <w:noProof/>
                 <w:webHidden/>
               </w:rPr>
@@ -2229,13 +2458,15 @@
             </w:r>
             <w:r>
               <w:rPr>
-                <w:noProof/>
-                <w:webHidden/>
-              </w:rPr>
-              <w:t>13</w:t>
-            </w:r>
-            <w:r>
-              <w:rPr>
+                <w:rFonts w:ascii="Times New Roman" w:hAnsi="Times New Roman" w:cs="Times New Roman"/>
+                <w:noProof/>
+                <w:webHidden/>
+              </w:rPr>
+              <w:t>15</w:t>
+            </w:r>
+            <w:r>
+              <w:rPr>
+                <w:rFonts w:ascii="Times New Roman" w:hAnsi="Times New Roman" w:cs="Times New Roman"/>
                 <w:noProof/>
                 <w:webHidden/>
               </w:rPr>
@@ -2250,7 +2481,7 @@
               <w:tab w:val="right" w:leader="dot" w:pos="9062"/>
             </w:tabs>
             <w:rPr>
-              <w:rFonts w:eastAsiaTheme="minorEastAsia"/>
+              <w:rFonts w:ascii="Times New Roman" w:eastAsiaTheme="minorEastAsia" w:hAnsi="Times New Roman" w:cs="Times New Roman"/>
               <w:noProof/>
               <w:lang w:eastAsia="pl-PL"/>
             </w:rPr>
@@ -2259,12 +2490,15 @@
             <w:r>
               <w:rPr>
                 <w:rStyle w:val="Hipercze"/>
-                <w:noProof/>
+                <w:rFonts w:ascii="Times New Roman" w:hAnsi="Times New Roman" w:cs="Times New Roman"/>
+                <w:noProof/>
+                <w:color w:val="auto"/>
               </w:rPr>
               <w:t>8. Bibliografia</w:t>
             </w:r>
             <w:r>
               <w:rPr>
+                <w:rFonts w:ascii="Times New Roman" w:hAnsi="Times New Roman" w:cs="Times New Roman"/>
                 <w:noProof/>
                 <w:webHidden/>
               </w:rPr>
@@ -2272,6 +2506,7 @@
             </w:r>
             <w:r>
               <w:rPr>
+                <w:rFonts w:ascii="Times New Roman" w:hAnsi="Times New Roman" w:cs="Times New Roman"/>
                 <w:noProof/>
                 <w:webHidden/>
               </w:rPr>
@@ -2279,6 +2514,7 @@
             </w:r>
             <w:r>
               <w:rPr>
+                <w:rFonts w:ascii="Times New Roman" w:hAnsi="Times New Roman" w:cs="Times New Roman"/>
                 <w:noProof/>
                 <w:webHidden/>
               </w:rPr>
@@ -2286,12 +2522,14 @@
             </w:r>
             <w:r>
               <w:rPr>
-                <w:noProof/>
-                <w:webHidden/>
-              </w:rPr>
-            </w:r>
-            <w:r>
-              <w:rPr>
+                <w:rFonts w:ascii="Times New Roman" w:hAnsi="Times New Roman" w:cs="Times New Roman"/>
+                <w:noProof/>
+                <w:webHidden/>
+              </w:rPr>
+            </w:r>
+            <w:r>
+              <w:rPr>
+                <w:rFonts w:ascii="Times New Roman" w:hAnsi="Times New Roman" w:cs="Times New Roman"/>
                 <w:noProof/>
                 <w:webHidden/>
               </w:rPr>
@@ -2299,13 +2537,15 @@
             </w:r>
             <w:r>
               <w:rPr>
-                <w:noProof/>
-                <w:webHidden/>
-              </w:rPr>
-              <w:t>13</w:t>
-            </w:r>
-            <w:r>
-              <w:rPr>
+                <w:rFonts w:ascii="Times New Roman" w:hAnsi="Times New Roman" w:cs="Times New Roman"/>
+                <w:noProof/>
+                <w:webHidden/>
+              </w:rPr>
+              <w:t>15</w:t>
+            </w:r>
+            <w:r>
+              <w:rPr>
+                <w:rFonts w:ascii="Times New Roman" w:hAnsi="Times New Roman" w:cs="Times New Roman"/>
                 <w:noProof/>
                 <w:webHidden/>
               </w:rPr>
@@ -4671,19 +4911,7 @@
         <w:rPr>
           <w:rFonts w:ascii="Times New Roman" w:hAnsi="Times New Roman" w:cs="Times New Roman"/>
         </w:rPr>
-        <w:t>Program R jest projektem GNU opartym o licencje GNU GPL, oznacza to, iż jest w zupełności darmowy zarówno do zastosowań edukacyjnych jak i biznesowych.</w:t>
-      </w:r>
-      <w:r>
-        <w:rPr>
-          <w:rFonts w:ascii="Times New Roman" w:hAnsi="Times New Roman" w:cs="Times New Roman"/>
-        </w:rPr>
-        <w:t xml:space="preserve"> </w:t>
-      </w:r>
-      <w:r>
-        <w:rPr>
-          <w:rFonts w:ascii="Times New Roman" w:hAnsi="Times New Roman" w:cs="Times New Roman"/>
-        </w:rPr>
-        <w:t xml:space="preserve">Od początku język R był tworzony i rozwijany pod statystyków, z tego też powodu przez informatyków często nie był traktowany jak pełnowartościowy język, ale jak język domenowy (DSL, ang. </w:t>
+        <w:t xml:space="preserve">Program R jest projektem GNU opartym o licencje GNU GPL, oznacza to, iż jest w zupełności darmowy zarówno do zastosowań edukacyjnych jak i biznesowych. Od początku język R był tworzony i rozwijany pod statystyków, z tego też powodu przez informatyków często nie był traktowany jak pełnowartościowy język, ale jak język domenowy (DSL, ang. </w:t>
       </w:r>
       <w:proofErr w:type="spellStart"/>
       <w:r>
@@ -4898,13 +5126,7 @@
         <w:rPr>
           <w:rFonts w:ascii="Times New Roman" w:hAnsi="Times New Roman" w:cs="Times New Roman"/>
         </w:rPr>
-        <w:t xml:space="preserve"> Desktop można pobrać ze strony</w:t>
-      </w:r>
-      <w:r>
-        <w:rPr>
-          <w:rFonts w:ascii="Times New Roman" w:hAnsi="Times New Roman" w:cs="Times New Roman"/>
-        </w:rPr>
-        <w:t>:</w:t>
+        <w:t xml:space="preserve"> Desktop można pobrać ze strony:</w:t>
       </w:r>
     </w:p>
     <w:p>
@@ -6376,13 +6598,7 @@
         <w:rPr>
           <w:rFonts w:ascii="Times New Roman" w:hAnsi="Times New Roman" w:cs="Times New Roman"/>
         </w:rPr>
-        <w:t>T</w:t>
-      </w:r>
-      <w:r>
-        <w:rPr>
-          <w:rFonts w:ascii="Times New Roman" w:hAnsi="Times New Roman" w:cs="Times New Roman"/>
-        </w:rPr>
-        <w:t>o krótki opis wprowadzonych zmian.</w:t>
+        <w:t>To krótki opis wprowadzonych zmian.</w:t>
       </w:r>
     </w:p>
     <w:p>

</xml_diff>